<commit_message>
updated the remote repo
</commit_message>
<xml_diff>
--- a/src/assets/images/DONATEX DIAGNOSTICS.docx
+++ b/src/assets/images/DONATEX DIAGNOSTICS.docx
@@ -187,6 +187,8 @@
       </w:r>
     </w:p>
     <w:p/>
+    <w:p/>
+    <w:p/>
     <w:p>
       <w:pPr>
         <w:rPr>
@@ -221,6 +223,9 @@
         <w:t xml:space="preserve"> Nigeria that provides world-class medical investigations. Our service offerings include medical laboratory, ultrasound and endoscopy services. We provide a broad menu of over 3200 routine and specialized laboratory tests that help predict, diagnose, and monitor diseases.</w:t>
       </w:r>
     </w:p>
+    <w:p/>
+    <w:p/>
+    <w:p/>
     <w:p>
       <w:pPr>
         <w:rPr>
@@ -245,7 +250,7 @@
       </w:r>
     </w:p>
     <w:p>
-      <w:hyperlink r:id="rId5" w:tgtFrame="_blank" w:history="1">
+      <w:hyperlink r:id="rId7" w:tgtFrame="_blank" w:history="1">
         <w:r>
           <w:rPr>
             <w:rStyle w:val="Hyperlink"/>
@@ -446,6 +451,7 @@
           <w:b/>
           <w:bCs/>
         </w:rPr>
+        <w:lastRenderedPageBreak/>
         <w:t>Cancer Marker/Profiling</w:t>
       </w:r>
     </w:p>
@@ -478,6 +484,7 @@
           <w:bCs/>
         </w:rPr>
       </w:pPr>
+      <w:bookmarkStart w:id="0" w:name="_GoBack"/>
       <w:proofErr w:type="spellStart"/>
       <w:r>
         <w:rPr>
@@ -488,6 +495,7 @@
       </w:r>
       <w:proofErr w:type="spellEnd"/>
     </w:p>
+    <w:bookmarkEnd w:id="0"/>
     <w:p>
       <w:pPr>
         <w:rPr>
@@ -854,13 +862,119 @@
           <w:bCs/>
         </w:rPr>
       </w:pPr>
+      <w:r>
+        <w:rPr>
+          <w:b/>
+          <w:bCs/>
+        </w:rPr>
+        <w:t>### **Home Page**</w:t>
+      </w:r>
+    </w:p>
+    <w:p>
+      <w:pPr>
+        <w:rPr>
+          <w:b/>
+          <w:bCs/>
+        </w:rPr>
+      </w:pPr>
+    </w:p>
+    <w:p>
+      <w:pPr>
+        <w:rPr>
+          <w:b/>
+          <w:bCs/>
+        </w:rPr>
+      </w:pPr>
+      <w:r>
+        <w:rPr>
+          <w:b/>
+          <w:bCs/>
+        </w:rPr>
+        <w:t xml:space="preserve">1. **Hero Section**  </w:t>
+      </w:r>
+    </w:p>
+    <w:p>
+      <w:pPr>
+        <w:rPr>
+          <w:b/>
+          <w:bCs/>
+        </w:rPr>
+      </w:pPr>
+      <w:r>
+        <w:rPr>
+          <w:b/>
+          <w:bCs/>
+        </w:rPr>
+        <w:t xml:space="preserve">   - **Content**:  </w:t>
+      </w:r>
+    </w:p>
+    <w:p>
+      <w:pPr>
+        <w:rPr>
+          <w:b/>
+          <w:bCs/>
+        </w:rPr>
+      </w:pPr>
+      <w:r>
+        <w:rPr>
+          <w:b/>
+          <w:bCs/>
+        </w:rPr>
+        <w:t xml:space="preserve">     - **Headline**: "Your Trusted Partner in Quality Diagnostics"</w:t>
+      </w:r>
+    </w:p>
+    <w:p>
+      <w:pPr>
+        <w:rPr>
+          <w:b/>
+          <w:bCs/>
+        </w:rPr>
+      </w:pPr>
+      <w:r>
+        <w:rPr>
+          <w:b/>
+          <w:bCs/>
+        </w:rPr>
+        <w:t xml:space="preserve">     - **</w:t>
+      </w:r>
+      <w:proofErr w:type="spellStart"/>
+      <w:r>
+        <w:rPr>
+          <w:b/>
+          <w:bCs/>
+        </w:rPr>
+        <w:t>Subheadline</w:t>
+      </w:r>
+      <w:proofErr w:type="spellEnd"/>
+      <w:r>
+        <w:rPr>
+          <w:b/>
+          <w:bCs/>
+        </w:rPr>
+        <w:t>**: "Comprehensive, high-quality laboratory testing for your health needs."</w:t>
+      </w:r>
+    </w:p>
+    <w:p>
+      <w:pPr>
+        <w:rPr>
+          <w:b/>
+          <w:bCs/>
+        </w:rPr>
+      </w:pPr>
+      <w:r>
+        <w:rPr>
+          <w:b/>
+          <w:bCs/>
+        </w:rPr>
+        <w:t xml:space="preserve">     - **Call to Action (CTA</w:t>
+      </w:r>
       <w:proofErr w:type="gramStart"/>
       <w:r>
         <w:rPr>
           <w:b/>
           <w:bCs/>
         </w:rPr>
-        <w:t>Here's</w:t>
+        <w:t>)*</w:t>
       </w:r>
       <w:proofErr w:type="gramEnd"/>
       <w:r>
@@ -868,7 +982,471 @@
           <w:b/>
           <w:bCs/>
         </w:rPr>
-        <w:t xml:space="preserve"> an outline for the </w:t>
+        <w:t>*: Button - "Book an Appointment"</w:t>
+      </w:r>
+    </w:p>
+    <w:p>
+      <w:pPr>
+        <w:rPr>
+          <w:b/>
+          <w:bCs/>
+        </w:rPr>
+      </w:pPr>
+      <w:r>
+        <w:rPr>
+          <w:b/>
+          <w:bCs/>
+        </w:rPr>
+        <w:t xml:space="preserve">   - **Media**: Image of staff or diagnostic equipment, conveying professionalism.</w:t>
+      </w:r>
+    </w:p>
+    <w:p>
+      <w:pPr>
+        <w:rPr>
+          <w:b/>
+          <w:bCs/>
+        </w:rPr>
+      </w:pPr>
+    </w:p>
+    <w:p>
+      <w:pPr>
+        <w:rPr>
+          <w:b/>
+          <w:bCs/>
+        </w:rPr>
+      </w:pPr>
+      <w:r>
+        <w:rPr>
+          <w:b/>
+          <w:bCs/>
+        </w:rPr>
+        <w:t xml:space="preserve">2. **Our Mission and Vision**  </w:t>
+      </w:r>
+    </w:p>
+    <w:p>
+      <w:pPr>
+        <w:rPr>
+          <w:b/>
+          <w:bCs/>
+        </w:rPr>
+      </w:pPr>
+      <w:r>
+        <w:rPr>
+          <w:b/>
+          <w:bCs/>
+        </w:rPr>
+        <w:t xml:space="preserve">   - **Content**: </w:t>
+      </w:r>
+    </w:p>
+    <w:p>
+      <w:pPr>
+        <w:rPr>
+          <w:b/>
+          <w:bCs/>
+        </w:rPr>
+      </w:pPr>
+      <w:r>
+        <w:rPr>
+          <w:b/>
+          <w:bCs/>
+        </w:rPr>
+        <w:t xml:space="preserve">     - **Vision Statement**: "To be the reference point and preferred partner in diagnostics services."</w:t>
+      </w:r>
+    </w:p>
+    <w:p>
+      <w:pPr>
+        <w:rPr>
+          <w:b/>
+          <w:bCs/>
+        </w:rPr>
+      </w:pPr>
+      <w:r>
+        <w:rPr>
+          <w:b/>
+          <w:bCs/>
+        </w:rPr>
+        <w:t xml:space="preserve">     - **Mission Statement**: "Delivering excellent services through comprehensive, high-quality laboratory testing."</w:t>
+      </w:r>
+    </w:p>
+    <w:p>
+      <w:pPr>
+        <w:rPr>
+          <w:b/>
+          <w:bCs/>
+        </w:rPr>
+      </w:pPr>
+      <w:r>
+        <w:rPr>
+          <w:b/>
+          <w:bCs/>
+        </w:rPr>
+        <w:t xml:space="preserve">   - **CTA**: Link to "About Us" page.</w:t>
+      </w:r>
+    </w:p>
+    <w:p>
+      <w:pPr>
+        <w:rPr>
+          <w:b/>
+          <w:bCs/>
+        </w:rPr>
+      </w:pPr>
+    </w:p>
+    <w:p>
+      <w:pPr>
+        <w:rPr>
+          <w:b/>
+          <w:bCs/>
+        </w:rPr>
+      </w:pPr>
+      <w:r>
+        <w:rPr>
+          <w:b/>
+          <w:bCs/>
+        </w:rPr>
+        <w:t xml:space="preserve">3. **Why Trust Us**  </w:t>
+      </w:r>
+    </w:p>
+    <w:p>
+      <w:pPr>
+        <w:rPr>
+          <w:b/>
+          <w:bCs/>
+        </w:rPr>
+      </w:pPr>
+      <w:r>
+        <w:rPr>
+          <w:b/>
+          <w:bCs/>
+        </w:rPr>
+        <w:t xml:space="preserve">   - **Content**:</w:t>
+      </w:r>
+    </w:p>
+    <w:p>
+      <w:pPr>
+        <w:rPr>
+          <w:b/>
+          <w:bCs/>
+        </w:rPr>
+      </w:pPr>
+      <w:r>
+        <w:rPr>
+          <w:b/>
+          <w:bCs/>
+        </w:rPr>
+        <w:t xml:space="preserve">     - Highlight points on quality, expertise, technology, and turnaround time.</w:t>
+      </w:r>
+    </w:p>
+    <w:p>
+      <w:pPr>
+        <w:rPr>
+          <w:b/>
+          <w:bCs/>
+        </w:rPr>
+      </w:pPr>
+      <w:r>
+        <w:rPr>
+          <w:b/>
+          <w:bCs/>
+        </w:rPr>
+        <w:t xml:space="preserve">     - Bullet list format for easy reading.</w:t>
+      </w:r>
+    </w:p>
+    <w:p>
+      <w:pPr>
+        <w:rPr>
+          <w:b/>
+          <w:bCs/>
+        </w:rPr>
+      </w:pPr>
+      <w:r>
+        <w:rPr>
+          <w:b/>
+          <w:bCs/>
+        </w:rPr>
+        <w:t xml:space="preserve">   - **CTA**: Button - "Learn More </w:t>
+      </w:r>
+      <w:proofErr w:type="gramStart"/>
+      <w:r>
+        <w:rPr>
+          <w:b/>
+          <w:bCs/>
+        </w:rPr>
+        <w:t>About</w:t>
+      </w:r>
+      <w:proofErr w:type="gramEnd"/>
+      <w:r>
+        <w:rPr>
+          <w:b/>
+          <w:bCs/>
+        </w:rPr>
+        <w:t xml:space="preserve"> Us"</w:t>
+      </w:r>
+    </w:p>
+    <w:p>
+      <w:pPr>
+        <w:rPr>
+          <w:b/>
+          <w:bCs/>
+        </w:rPr>
+      </w:pPr>
+    </w:p>
+    <w:p>
+      <w:pPr>
+        <w:rPr>
+          <w:b/>
+          <w:bCs/>
+        </w:rPr>
+      </w:pPr>
+      <w:r>
+        <w:rPr>
+          <w:b/>
+          <w:bCs/>
+        </w:rPr>
+        <w:t xml:space="preserve">4. **Our Services**  </w:t>
+      </w:r>
+    </w:p>
+    <w:p>
+      <w:pPr>
+        <w:rPr>
+          <w:b/>
+          <w:bCs/>
+        </w:rPr>
+      </w:pPr>
+      <w:r>
+        <w:rPr>
+          <w:b/>
+          <w:bCs/>
+        </w:rPr>
+        <w:lastRenderedPageBreak/>
+        <w:t xml:space="preserve">   - **Content**:</w:t>
+      </w:r>
+    </w:p>
+    <w:p>
+      <w:pPr>
+        <w:rPr>
+          <w:b/>
+          <w:bCs/>
+        </w:rPr>
+      </w:pPr>
+      <w:r>
+        <w:rPr>
+          <w:b/>
+          <w:bCs/>
+        </w:rPr>
+        <w:t xml:space="preserve">     - Brief description of core services (Laboratory, Ultrasound, </w:t>
+      </w:r>
+      <w:proofErr w:type="gramStart"/>
+      <w:r>
+        <w:rPr>
+          <w:b/>
+          <w:bCs/>
+        </w:rPr>
+        <w:t>Endoscopy</w:t>
+      </w:r>
+      <w:proofErr w:type="gramEnd"/>
+      <w:r>
+        <w:rPr>
+          <w:b/>
+          <w:bCs/>
+        </w:rPr>
+        <w:t>).</w:t>
+      </w:r>
+    </w:p>
+    <w:p>
+      <w:pPr>
+        <w:rPr>
+          <w:b/>
+          <w:bCs/>
+        </w:rPr>
+      </w:pPr>
+      <w:r>
+        <w:rPr>
+          <w:b/>
+          <w:bCs/>
+        </w:rPr>
+        <w:t xml:space="preserve">     - Key features like over 3200 routine and specialized tests.</w:t>
+      </w:r>
+    </w:p>
+    <w:p>
+      <w:pPr>
+        <w:rPr>
+          <w:b/>
+          <w:bCs/>
+        </w:rPr>
+      </w:pPr>
+      <w:r>
+        <w:rPr>
+          <w:b/>
+          <w:bCs/>
+        </w:rPr>
+        <w:t xml:space="preserve">   - **Media**: Small icons or images representing each service.</w:t>
+      </w:r>
+    </w:p>
+    <w:p>
+      <w:pPr>
+        <w:rPr>
+          <w:b/>
+          <w:bCs/>
+        </w:rPr>
+      </w:pPr>
+      <w:r>
+        <w:rPr>
+          <w:b/>
+          <w:bCs/>
+        </w:rPr>
+        <w:t xml:space="preserve">   - **CTA**: Button - "View All Services"</w:t>
+      </w:r>
+    </w:p>
+    <w:p>
+      <w:pPr>
+        <w:rPr>
+          <w:b/>
+          <w:bCs/>
+        </w:rPr>
+      </w:pPr>
+    </w:p>
+    <w:p>
+      <w:pPr>
+        <w:rPr>
+          <w:b/>
+          <w:bCs/>
+        </w:rPr>
+      </w:pPr>
+      <w:r>
+        <w:rPr>
+          <w:b/>
+          <w:bCs/>
+        </w:rPr>
+        <w:t xml:space="preserve">5. **Healthcare Screening Packages**  </w:t>
+      </w:r>
+    </w:p>
+    <w:p>
+      <w:pPr>
+        <w:rPr>
+          <w:b/>
+          <w:bCs/>
+        </w:rPr>
+      </w:pPr>
+      <w:r>
+        <w:rPr>
+          <w:b/>
+          <w:bCs/>
+        </w:rPr>
+        <w:t xml:space="preserve">   - **Content**:</w:t>
+      </w:r>
+    </w:p>
+    <w:p>
+      <w:pPr>
+        <w:rPr>
+          <w:b/>
+          <w:bCs/>
+        </w:rPr>
+      </w:pPr>
+      <w:r>
+        <w:rPr>
+          <w:b/>
+          <w:bCs/>
+        </w:rPr>
+        <w:t xml:space="preserve">     - Highlight importance of preventive healthcare and early disease detection.</w:t>
+      </w:r>
+    </w:p>
+    <w:p>
+      <w:pPr>
+        <w:rPr>
+          <w:b/>
+          <w:bCs/>
+        </w:rPr>
+      </w:pPr>
+      <w:r>
+        <w:rPr>
+          <w:b/>
+          <w:bCs/>
+        </w:rPr>
+        <w:t xml:space="preserve">     - List available screening packages.</w:t>
+      </w:r>
+    </w:p>
+    <w:p>
+      <w:pPr>
+        <w:rPr>
+          <w:b/>
+          <w:bCs/>
+        </w:rPr>
+      </w:pPr>
+      <w:r>
+        <w:rPr>
+          <w:b/>
+          <w:bCs/>
+        </w:rPr>
+        <w:t xml:space="preserve">   - **CTA**: Button - "Explore Packages"</w:t>
+      </w:r>
+    </w:p>
+    <w:p>
+      <w:pPr>
+        <w:rPr>
+          <w:b/>
+          <w:bCs/>
+        </w:rPr>
+      </w:pPr>
+    </w:p>
+    <w:p>
+      <w:pPr>
+        <w:rPr>
+          <w:b/>
+          <w:bCs/>
+        </w:rPr>
+      </w:pPr>
+      <w:r>
+        <w:rPr>
+          <w:b/>
+          <w:bCs/>
+        </w:rPr>
+        <w:t>---</w:t>
+      </w:r>
+    </w:p>
+    <w:p>
+      <w:pPr>
+        <w:rPr>
+          <w:b/>
+          <w:bCs/>
+        </w:rPr>
+      </w:pPr>
+    </w:p>
+    <w:p>
+      <w:pPr>
+        <w:rPr>
+          <w:b/>
+          <w:bCs/>
+        </w:rPr>
+      </w:pPr>
+      <w:r>
+        <w:rPr>
+          <w:b/>
+          <w:bCs/>
+        </w:rPr>
+        <w:t>### **About Page**</w:t>
+      </w:r>
+    </w:p>
+    <w:p>
+      <w:pPr>
+        <w:rPr>
+          <w:b/>
+          <w:bCs/>
+        </w:rPr>
+      </w:pPr>
+    </w:p>
+    <w:p>
+      <w:pPr>
+        <w:rPr>
+          <w:b/>
+          <w:bCs/>
+        </w:rPr>
+      </w:pPr>
+      <w:r>
+        <w:rPr>
+          <w:b/>
+          <w:bCs/>
+        </w:rPr>
+        <w:t xml:space="preserve">1. **About </w:t>
       </w:r>
       <w:proofErr w:type="spellStart"/>
       <w:r>
@@ -884,7 +1462,288 @@
           <w:b/>
           <w:bCs/>
         </w:rPr>
-        <w:t xml:space="preserve"> Diagnostics &amp; Global Services Limited website, covering the homepage, about page, services page, contact page, and footer.</w:t>
+        <w:t xml:space="preserve"> Diagnostics**  </w:t>
+      </w:r>
+    </w:p>
+    <w:p>
+      <w:pPr>
+        <w:rPr>
+          <w:b/>
+          <w:bCs/>
+        </w:rPr>
+      </w:pPr>
+      <w:r>
+        <w:rPr>
+          <w:b/>
+          <w:bCs/>
+        </w:rPr>
+        <w:t xml:space="preserve">   - **Content**:</w:t>
+      </w:r>
+    </w:p>
+    <w:p>
+      <w:pPr>
+        <w:rPr>
+          <w:b/>
+          <w:bCs/>
+        </w:rPr>
+      </w:pPr>
+      <w:r>
+        <w:rPr>
+          <w:b/>
+          <w:bCs/>
+        </w:rPr>
+        <w:t xml:space="preserve">     - Brief history and growth overview.</w:t>
+      </w:r>
+    </w:p>
+    <w:p>
+      <w:pPr>
+        <w:rPr>
+          <w:b/>
+          <w:bCs/>
+        </w:rPr>
+      </w:pPr>
+      <w:r>
+        <w:rPr>
+          <w:b/>
+          <w:bCs/>
+        </w:rPr>
+        <w:t xml:space="preserve">     - Statement on the company’s dedication to quality and service expansion since 2015.</w:t>
+      </w:r>
+    </w:p>
+    <w:p>
+      <w:pPr>
+        <w:rPr>
+          <w:b/>
+          <w:bCs/>
+        </w:rPr>
+      </w:pPr>
+      <w:r>
+        <w:rPr>
+          <w:b/>
+          <w:bCs/>
+        </w:rPr>
+        <w:t xml:space="preserve">   - **Media**: Image of facility or medical professionals.</w:t>
+      </w:r>
+    </w:p>
+    <w:p>
+      <w:pPr>
+        <w:rPr>
+          <w:b/>
+          <w:bCs/>
+        </w:rPr>
+      </w:pPr>
+    </w:p>
+    <w:p>
+      <w:pPr>
+        <w:rPr>
+          <w:b/>
+          <w:bCs/>
+        </w:rPr>
+      </w:pPr>
+      <w:r>
+        <w:rPr>
+          <w:b/>
+          <w:bCs/>
+        </w:rPr>
+        <w:t xml:space="preserve">2. **Our Vision and Mission**  </w:t>
+      </w:r>
+    </w:p>
+    <w:p>
+      <w:pPr>
+        <w:rPr>
+          <w:b/>
+          <w:bCs/>
+        </w:rPr>
+      </w:pPr>
+      <w:r>
+        <w:rPr>
+          <w:b/>
+          <w:bCs/>
+        </w:rPr>
+        <w:t xml:space="preserve">   - **Content**:</w:t>
+      </w:r>
+    </w:p>
+    <w:p>
+      <w:pPr>
+        <w:rPr>
+          <w:b/>
+          <w:bCs/>
+        </w:rPr>
+      </w:pPr>
+      <w:r>
+        <w:rPr>
+          <w:b/>
+          <w:bCs/>
+        </w:rPr>
+        <w:t xml:space="preserve">     - Expanded vision and mission, emphasizing values of quality and customer care.</w:t>
+      </w:r>
+    </w:p>
+    <w:p>
+      <w:pPr>
+        <w:rPr>
+          <w:b/>
+          <w:bCs/>
+        </w:rPr>
+      </w:pPr>
+    </w:p>
+    <w:p>
+      <w:pPr>
+        <w:rPr>
+          <w:b/>
+          <w:bCs/>
+        </w:rPr>
+      </w:pPr>
+      <w:r>
+        <w:rPr>
+          <w:b/>
+          <w:bCs/>
+        </w:rPr>
+        <w:t xml:space="preserve">3. **Why Choose </w:t>
+      </w:r>
+      <w:proofErr w:type="spellStart"/>
+      <w:r>
+        <w:rPr>
+          <w:b/>
+          <w:bCs/>
+        </w:rPr>
+        <w:t>Donatex</w:t>
+      </w:r>
+      <w:proofErr w:type="spellEnd"/>
+      <w:r>
+        <w:rPr>
+          <w:b/>
+          <w:bCs/>
+        </w:rPr>
+        <w:t xml:space="preserve"> Diagnostics**  </w:t>
+      </w:r>
+    </w:p>
+    <w:p>
+      <w:pPr>
+        <w:rPr>
+          <w:b/>
+          <w:bCs/>
+        </w:rPr>
+      </w:pPr>
+      <w:r>
+        <w:rPr>
+          <w:b/>
+          <w:bCs/>
+        </w:rPr>
+        <w:t xml:space="preserve">   - **Content**:</w:t>
+      </w:r>
+    </w:p>
+    <w:p>
+      <w:pPr>
+        <w:rPr>
+          <w:b/>
+          <w:bCs/>
+        </w:rPr>
+      </w:pPr>
+      <w:r>
+        <w:rPr>
+          <w:b/>
+          <w:bCs/>
+        </w:rPr>
+        <w:t xml:space="preserve">     - Bullet points on professionalism, technology, skilled staff, and client satisfaction.</w:t>
+      </w:r>
+    </w:p>
+    <w:p>
+      <w:pPr>
+        <w:rPr>
+          <w:b/>
+          <w:bCs/>
+        </w:rPr>
+      </w:pPr>
+      <w:r>
+        <w:rPr>
+          <w:b/>
+          <w:bCs/>
+        </w:rPr>
+        <w:lastRenderedPageBreak/>
+        <w:t xml:space="preserve">     - Highlight experience with 10,000+ samples and services.</w:t>
+      </w:r>
+    </w:p>
+    <w:p>
+      <w:pPr>
+        <w:rPr>
+          <w:b/>
+          <w:bCs/>
+        </w:rPr>
+      </w:pPr>
+      <w:r>
+        <w:rPr>
+          <w:b/>
+          <w:bCs/>
+        </w:rPr>
+        <w:t xml:space="preserve">   - **Media**: Icons for each point or a testimonial carousel.</w:t>
+      </w:r>
+    </w:p>
+    <w:p>
+      <w:pPr>
+        <w:rPr>
+          <w:b/>
+          <w:bCs/>
+        </w:rPr>
+      </w:pPr>
+    </w:p>
+    <w:p>
+      <w:pPr>
+        <w:rPr>
+          <w:b/>
+          <w:bCs/>
+        </w:rPr>
+      </w:pPr>
+      <w:r>
+        <w:rPr>
+          <w:b/>
+          <w:bCs/>
+        </w:rPr>
+        <w:t xml:space="preserve">4. **Our Pathology Departments**  </w:t>
+      </w:r>
+    </w:p>
+    <w:p>
+      <w:pPr>
+        <w:rPr>
+          <w:b/>
+          <w:bCs/>
+        </w:rPr>
+      </w:pPr>
+      <w:r>
+        <w:rPr>
+          <w:b/>
+          <w:bCs/>
+        </w:rPr>
+        <w:t xml:space="preserve">   - **Content**:</w:t>
+      </w:r>
+    </w:p>
+    <w:p>
+      <w:pPr>
+        <w:rPr>
+          <w:b/>
+          <w:bCs/>
+        </w:rPr>
+      </w:pPr>
+      <w:r>
+        <w:rPr>
+          <w:b/>
+          <w:bCs/>
+        </w:rPr>
+        <w:t xml:space="preserve">     - List of departments like Hematology, Serology, Endocrinology, etc.</w:t>
+      </w:r>
+    </w:p>
+    <w:p>
+      <w:pPr>
+        <w:rPr>
+          <w:b/>
+          <w:bCs/>
+        </w:rPr>
+      </w:pPr>
+      <w:r>
+        <w:rPr>
+          <w:b/>
+          <w:bCs/>
+        </w:rPr>
+        <w:t xml:space="preserve">   - **Media**: Simple list format with potential images for each department.</w:t>
       </w:r>
     </w:p>
     <w:p>
@@ -930,106 +1789,637 @@
           <w:b/>
           <w:bCs/>
         </w:rPr>
-        <w:t>### **Home Page**</w:t>
-      </w:r>
-    </w:p>
-    <w:p>
-      <w:pPr>
-        <w:rPr>
-          <w:b/>
-          <w:bCs/>
-        </w:rPr>
-      </w:pPr>
-    </w:p>
-    <w:p>
-      <w:pPr>
-        <w:rPr>
-          <w:b/>
-          <w:bCs/>
-        </w:rPr>
-      </w:pPr>
-      <w:r>
-        <w:rPr>
-          <w:b/>
-          <w:bCs/>
-        </w:rPr>
-        <w:t xml:space="preserve">1. **Hero Section**  </w:t>
-      </w:r>
-    </w:p>
-    <w:p>
-      <w:pPr>
-        <w:rPr>
-          <w:b/>
-          <w:bCs/>
-        </w:rPr>
-      </w:pPr>
-      <w:r>
-        <w:rPr>
-          <w:b/>
-          <w:bCs/>
-        </w:rPr>
-        <w:t xml:space="preserve">   - **Content**:  </w:t>
-      </w:r>
-    </w:p>
-    <w:p>
-      <w:pPr>
-        <w:rPr>
-          <w:b/>
-          <w:bCs/>
-        </w:rPr>
-      </w:pPr>
-      <w:r>
-        <w:rPr>
-          <w:b/>
-          <w:bCs/>
-        </w:rPr>
-        <w:t xml:space="preserve">     - **Headline**: "Your Trusted Partner in Quality Diagnostics"</w:t>
-      </w:r>
-    </w:p>
-    <w:p>
-      <w:pPr>
-        <w:rPr>
-          <w:b/>
-          <w:bCs/>
-        </w:rPr>
-      </w:pPr>
-      <w:r>
-        <w:rPr>
-          <w:b/>
-          <w:bCs/>
-        </w:rPr>
-        <w:t xml:space="preserve">     - **</w:t>
-      </w:r>
-      <w:proofErr w:type="spellStart"/>
-      <w:r>
-        <w:rPr>
-          <w:b/>
-          <w:bCs/>
-        </w:rPr>
-        <w:t>Subheadline</w:t>
-      </w:r>
-      <w:proofErr w:type="spellEnd"/>
-      <w:r>
-        <w:rPr>
-          <w:b/>
-          <w:bCs/>
-        </w:rPr>
-        <w:t>**: "Comprehensive, high-quality laboratory testing for your health needs."</w:t>
-      </w:r>
-    </w:p>
-    <w:p>
-      <w:pPr>
-        <w:rPr>
-          <w:b/>
-          <w:bCs/>
-        </w:rPr>
-      </w:pPr>
-      <w:r>
-        <w:rPr>
-          <w:b/>
-          <w:bCs/>
-        </w:rPr>
-        <w:t xml:space="preserve">     - **Call to Action (CTA</w:t>
+        <w:t>### **Services Page**</w:t>
+      </w:r>
+    </w:p>
+    <w:p>
+      <w:pPr>
+        <w:rPr>
+          <w:b/>
+          <w:bCs/>
+        </w:rPr>
+      </w:pPr>
+    </w:p>
+    <w:p>
+      <w:pPr>
+        <w:rPr>
+          <w:b/>
+          <w:bCs/>
+        </w:rPr>
+      </w:pPr>
+      <w:r>
+        <w:rPr>
+          <w:b/>
+          <w:bCs/>
+        </w:rPr>
+        <w:t xml:space="preserve">1. **Laboratory Services**  </w:t>
+      </w:r>
+    </w:p>
+    <w:p>
+      <w:pPr>
+        <w:rPr>
+          <w:b/>
+          <w:bCs/>
+        </w:rPr>
+      </w:pPr>
+      <w:r>
+        <w:rPr>
+          <w:b/>
+          <w:bCs/>
+        </w:rPr>
+        <w:t xml:space="preserve">   - **Content**:</w:t>
+      </w:r>
+    </w:p>
+    <w:p>
+      <w:pPr>
+        <w:rPr>
+          <w:b/>
+          <w:bCs/>
+        </w:rPr>
+      </w:pPr>
+      <w:r>
+        <w:rPr>
+          <w:b/>
+          <w:bCs/>
+        </w:rPr>
+        <w:t xml:space="preserve">     - Description of various lab tests, from routine to specialized tests.</w:t>
+      </w:r>
+    </w:p>
+    <w:p>
+      <w:pPr>
+        <w:rPr>
+          <w:b/>
+          <w:bCs/>
+        </w:rPr>
+      </w:pPr>
+      <w:r>
+        <w:rPr>
+          <w:b/>
+          <w:bCs/>
+        </w:rPr>
+        <w:t xml:space="preserve">     - Key areas like personal health assessment, DNA paternity testing, and cancer screening.</w:t>
+      </w:r>
+    </w:p>
+    <w:p>
+      <w:pPr>
+        <w:rPr>
+          <w:b/>
+          <w:bCs/>
+        </w:rPr>
+      </w:pPr>
+      <w:r>
+        <w:rPr>
+          <w:b/>
+          <w:bCs/>
+        </w:rPr>
+        <w:t xml:space="preserve">   - **CTA**: Button - "Book a Laboratory Test"</w:t>
+      </w:r>
+    </w:p>
+    <w:p>
+      <w:pPr>
+        <w:rPr>
+          <w:b/>
+          <w:bCs/>
+        </w:rPr>
+      </w:pPr>
+    </w:p>
+    <w:p>
+      <w:pPr>
+        <w:rPr>
+          <w:b/>
+          <w:bCs/>
+        </w:rPr>
+      </w:pPr>
+      <w:r>
+        <w:rPr>
+          <w:b/>
+          <w:bCs/>
+        </w:rPr>
+        <w:t xml:space="preserve">2. **Ultrasound Scans**  </w:t>
+      </w:r>
+    </w:p>
+    <w:p>
+      <w:pPr>
+        <w:rPr>
+          <w:b/>
+          <w:bCs/>
+        </w:rPr>
+      </w:pPr>
+      <w:r>
+        <w:rPr>
+          <w:b/>
+          <w:bCs/>
+        </w:rPr>
+        <w:t xml:space="preserve">   - **Content**:</w:t>
+      </w:r>
+    </w:p>
+    <w:p>
+      <w:pPr>
+        <w:rPr>
+          <w:b/>
+          <w:bCs/>
+        </w:rPr>
+      </w:pPr>
+      <w:r>
+        <w:rPr>
+          <w:b/>
+          <w:bCs/>
+        </w:rPr>
+        <w:t xml:space="preserve">     - Overview of ultrasound offerings, including 3D imaging for pregnancy and Doppler scans.</w:t>
+      </w:r>
+    </w:p>
+    <w:p>
+      <w:pPr>
+        <w:rPr>
+          <w:b/>
+          <w:bCs/>
+        </w:rPr>
+      </w:pPr>
+      <w:r>
+        <w:rPr>
+          <w:b/>
+          <w:bCs/>
+        </w:rPr>
+        <w:t xml:space="preserve">   - **Media**: Image of ultrasound procedure or equipment.</w:t>
+      </w:r>
+    </w:p>
+    <w:p>
+      <w:pPr>
+        <w:rPr>
+          <w:b/>
+          <w:bCs/>
+        </w:rPr>
+      </w:pPr>
+      <w:r>
+        <w:rPr>
+          <w:b/>
+          <w:bCs/>
+        </w:rPr>
+        <w:t xml:space="preserve">   - **CTA**: Button - "Schedule an Ultrasound Scan"</w:t>
+      </w:r>
+    </w:p>
+    <w:p>
+      <w:pPr>
+        <w:rPr>
+          <w:b/>
+          <w:bCs/>
+        </w:rPr>
+      </w:pPr>
+    </w:p>
+    <w:p>
+      <w:pPr>
+        <w:rPr>
+          <w:b/>
+          <w:bCs/>
+        </w:rPr>
+      </w:pPr>
+      <w:r>
+        <w:rPr>
+          <w:b/>
+          <w:bCs/>
+        </w:rPr>
+        <w:t xml:space="preserve">3. **Healthcare Screening Packages**  </w:t>
+      </w:r>
+    </w:p>
+    <w:p>
+      <w:pPr>
+        <w:rPr>
+          <w:b/>
+          <w:bCs/>
+        </w:rPr>
+      </w:pPr>
+      <w:r>
+        <w:rPr>
+          <w:b/>
+          <w:bCs/>
+        </w:rPr>
+        <w:t xml:space="preserve">   - **Content**:</w:t>
+      </w:r>
+    </w:p>
+    <w:p>
+      <w:pPr>
+        <w:rPr>
+          <w:b/>
+          <w:bCs/>
+        </w:rPr>
+      </w:pPr>
+      <w:r>
+        <w:rPr>
+          <w:b/>
+          <w:bCs/>
+        </w:rPr>
+        <w:t xml:space="preserve">     - Explanation of preventive health checks.</w:t>
+      </w:r>
+    </w:p>
+    <w:p>
+      <w:pPr>
+        <w:rPr>
+          <w:b/>
+          <w:bCs/>
+        </w:rPr>
+      </w:pPr>
+      <w:r>
+        <w:rPr>
+          <w:b/>
+          <w:bCs/>
+        </w:rPr>
+        <w:t xml:space="preserve">     - Examples of specific packages like domestic staff screening, pre-marital screening, etc.</w:t>
+      </w:r>
+    </w:p>
+    <w:p>
+      <w:pPr>
+        <w:rPr>
+          <w:b/>
+          <w:bCs/>
+        </w:rPr>
+      </w:pPr>
+      <w:r>
+        <w:rPr>
+          <w:b/>
+          <w:bCs/>
+        </w:rPr>
+        <w:t xml:space="preserve">   - **CTA**: Button - "See All Packages"</w:t>
+      </w:r>
+    </w:p>
+    <w:p>
+      <w:pPr>
+        <w:rPr>
+          <w:b/>
+          <w:bCs/>
+        </w:rPr>
+      </w:pPr>
+    </w:p>
+    <w:p>
+      <w:pPr>
+        <w:rPr>
+          <w:b/>
+          <w:bCs/>
+        </w:rPr>
+      </w:pPr>
+      <w:r>
+        <w:rPr>
+          <w:b/>
+          <w:bCs/>
+        </w:rPr>
+        <w:t xml:space="preserve">4. **Infection and Cancer Profiling**  </w:t>
+      </w:r>
+    </w:p>
+    <w:p>
+      <w:pPr>
+        <w:rPr>
+          <w:b/>
+          <w:bCs/>
+        </w:rPr>
+      </w:pPr>
+      <w:r>
+        <w:rPr>
+          <w:b/>
+          <w:bCs/>
+        </w:rPr>
+        <w:t xml:space="preserve">   - **Content**:</w:t>
+      </w:r>
+    </w:p>
+    <w:p>
+      <w:pPr>
+        <w:rPr>
+          <w:b/>
+          <w:bCs/>
+        </w:rPr>
+      </w:pPr>
+      <w:r>
+        <w:rPr>
+          <w:b/>
+          <w:bCs/>
+        </w:rPr>
+        <w:t xml:space="preserve">     - Detailed descriptions of STDs, infection profiling, cancer screening, and cancer marker tests.</w:t>
+      </w:r>
+    </w:p>
+    <w:p>
+      <w:pPr>
+        <w:rPr>
+          <w:b/>
+          <w:bCs/>
+        </w:rPr>
+      </w:pPr>
+      <w:r>
+        <w:rPr>
+          <w:b/>
+          <w:bCs/>
+        </w:rPr>
+        <w:t xml:space="preserve">   - **Media**: Related icons or images.</w:t>
+      </w:r>
+    </w:p>
+    <w:p>
+      <w:pPr>
+        <w:rPr>
+          <w:b/>
+          <w:bCs/>
+        </w:rPr>
+      </w:pPr>
+      <w:r>
+        <w:rPr>
+          <w:b/>
+          <w:bCs/>
+        </w:rPr>
+        <w:t xml:space="preserve">   - **CTA**: Button - "Learn More on Profiling Services"</w:t>
+      </w:r>
+    </w:p>
+    <w:p>
+      <w:pPr>
+        <w:rPr>
+          <w:b/>
+          <w:bCs/>
+        </w:rPr>
+      </w:pPr>
+    </w:p>
+    <w:p>
+      <w:pPr>
+        <w:rPr>
+          <w:b/>
+          <w:bCs/>
+          <w:lang w:val="fr-CA"/>
+        </w:rPr>
+      </w:pPr>
+      <w:r>
+        <w:rPr>
+          <w:b/>
+          <w:bCs/>
+          <w:lang w:val="fr-CA"/>
+        </w:rPr>
+        <w:t>---</w:t>
+      </w:r>
+    </w:p>
+    <w:p>
+      <w:pPr>
+        <w:rPr>
+          <w:b/>
+          <w:bCs/>
+          <w:lang w:val="fr-CA"/>
+        </w:rPr>
+      </w:pPr>
+    </w:p>
+    <w:p>
+      <w:pPr>
+        <w:rPr>
+          <w:b/>
+          <w:bCs/>
+          <w:lang w:val="fr-CA"/>
+        </w:rPr>
+      </w:pPr>
+      <w:r>
+        <w:rPr>
+          <w:b/>
+          <w:bCs/>
+          <w:lang w:val="fr-CA"/>
+        </w:rPr>
+        <w:t>### **Contact Page**</w:t>
+      </w:r>
+    </w:p>
+    <w:p>
+      <w:pPr>
+        <w:rPr>
+          <w:b/>
+          <w:bCs/>
+          <w:lang w:val="fr-CA"/>
+        </w:rPr>
+      </w:pPr>
+    </w:p>
+    <w:p>
+      <w:pPr>
+        <w:rPr>
+          <w:b/>
+          <w:bCs/>
+          <w:lang w:val="fr-CA"/>
+        </w:rPr>
+      </w:pPr>
+      <w:r>
+        <w:rPr>
+          <w:b/>
+          <w:bCs/>
+          <w:lang w:val="fr-CA"/>
+        </w:rPr>
+        <w:t xml:space="preserve">1. **Contact Information**  </w:t>
+      </w:r>
+    </w:p>
+    <w:p>
+      <w:pPr>
+        <w:rPr>
+          <w:b/>
+          <w:bCs/>
+          <w:lang w:val="fr-CA"/>
+        </w:rPr>
+      </w:pPr>
+      <w:r>
+        <w:rPr>
+          <w:b/>
+          <w:bCs/>
+          <w:lang w:val="fr-CA"/>
+        </w:rPr>
+        <w:t xml:space="preserve">   - **Content**:</w:t>
+      </w:r>
+    </w:p>
+    <w:p>
+      <w:pPr>
+        <w:rPr>
+          <w:b/>
+          <w:bCs/>
+        </w:rPr>
+      </w:pPr>
+      <w:r>
+        <w:rPr>
+          <w:b/>
+          <w:bCs/>
+          <w:lang w:val="fr-CA"/>
+        </w:rPr>
+        <w:t xml:space="preserve">     </w:t>
+      </w:r>
+      <w:r>
+        <w:rPr>
+          <w:b/>
+          <w:bCs/>
+        </w:rPr>
+        <w:t>- Address: [Physical Address]</w:t>
+      </w:r>
+    </w:p>
+    <w:p>
+      <w:pPr>
+        <w:rPr>
+          <w:b/>
+          <w:bCs/>
+        </w:rPr>
+      </w:pPr>
+      <w:r>
+        <w:rPr>
+          <w:b/>
+          <w:bCs/>
+        </w:rPr>
+        <w:t xml:space="preserve">     - Phone Number: [Contact Phone]</w:t>
+      </w:r>
+    </w:p>
+    <w:p>
+      <w:pPr>
+        <w:rPr>
+          <w:b/>
+          <w:bCs/>
+        </w:rPr>
+      </w:pPr>
+      <w:r>
+        <w:rPr>
+          <w:b/>
+          <w:bCs/>
+        </w:rPr>
+        <w:t xml:space="preserve">     - Email: info@donatexdiagnostics.com.ng</w:t>
+      </w:r>
+    </w:p>
+    <w:p>
+      <w:pPr>
+        <w:rPr>
+          <w:b/>
+          <w:bCs/>
+        </w:rPr>
+      </w:pPr>
+      <w:r>
+        <w:rPr>
+          <w:b/>
+          <w:bCs/>
+        </w:rPr>
+        <w:t xml:space="preserve">     - Operating Hours: Monday - Friday, 8 am - 5 pm</w:t>
+      </w:r>
+    </w:p>
+    <w:p>
+      <w:pPr>
+        <w:rPr>
+          <w:b/>
+          <w:bCs/>
+        </w:rPr>
+      </w:pPr>
+      <w:r>
+        <w:rPr>
+          <w:b/>
+          <w:bCs/>
+        </w:rPr>
+        <w:t xml:space="preserve">   - **CTA**: Button - "Get Directions"</w:t>
+      </w:r>
+    </w:p>
+    <w:p>
+      <w:pPr>
+        <w:rPr>
+          <w:b/>
+          <w:bCs/>
+        </w:rPr>
+      </w:pPr>
+    </w:p>
+    <w:p>
+      <w:pPr>
+        <w:rPr>
+          <w:b/>
+          <w:bCs/>
+        </w:rPr>
+      </w:pPr>
+      <w:r>
+        <w:rPr>
+          <w:b/>
+          <w:bCs/>
+        </w:rPr>
+        <w:t xml:space="preserve">2. **Contact Form**  </w:t>
+      </w:r>
+    </w:p>
+    <w:p>
+      <w:pPr>
+        <w:rPr>
+          <w:b/>
+          <w:bCs/>
+        </w:rPr>
+      </w:pPr>
+      <w:r>
+        <w:rPr>
+          <w:b/>
+          <w:bCs/>
+        </w:rPr>
+        <w:t xml:space="preserve">   - **Fields**:</w:t>
+      </w:r>
+    </w:p>
+    <w:p>
+      <w:pPr>
+        <w:rPr>
+          <w:b/>
+          <w:bCs/>
+        </w:rPr>
+      </w:pPr>
+      <w:r>
+        <w:rPr>
+          <w:b/>
+          <w:bCs/>
+        </w:rPr>
+        <w:t xml:space="preserve">     - Name, Email, Phone, Message.</w:t>
+      </w:r>
+    </w:p>
+    <w:p>
+      <w:pPr>
+        <w:rPr>
+          <w:b/>
+          <w:bCs/>
+        </w:rPr>
+      </w:pPr>
+      <w:r>
+        <w:rPr>
+          <w:b/>
+          <w:bCs/>
+        </w:rPr>
+        <w:t xml:space="preserve">     - Submit button.</w:t>
+      </w:r>
+    </w:p>
+    <w:p>
+      <w:pPr>
+        <w:rPr>
+          <w:b/>
+          <w:bCs/>
+        </w:rPr>
+      </w:pPr>
+      <w:r>
+        <w:rPr>
+          <w:b/>
+          <w:bCs/>
+        </w:rPr>
+        <w:t xml:space="preserve">   - **CTA**: Button - "Send Message"</w:t>
+      </w:r>
+    </w:p>
+    <w:p>
+      <w:pPr>
+        <w:rPr>
+          <w:b/>
+          <w:bCs/>
+        </w:rPr>
+      </w:pPr>
+    </w:p>
+    <w:p>
+      <w:pPr>
+        <w:rPr>
+          <w:b/>
+          <w:bCs/>
+        </w:rPr>
+      </w:pPr>
+      <w:r>
+        <w:rPr>
+          <w:b/>
+          <w:bCs/>
+        </w:rPr>
+        <w:t xml:space="preserve">3. **Location Map**  </w:t>
+      </w:r>
+    </w:p>
+    <w:p>
+      <w:pPr>
+        <w:rPr>
+          <w:b/>
+          <w:bCs/>
+        </w:rPr>
+      </w:pPr>
+      <w:r>
+        <w:rPr>
+          <w:b/>
+          <w:bCs/>
+        </w:rPr>
+        <w:t xml:space="preserve">   - **Content**: Embedded </w:t>
       </w:r>
       <w:proofErr w:type="gramStart"/>
       <w:r>
@@ -1037,7 +2427,7 @@
           <w:b/>
           <w:bCs/>
         </w:rPr>
-        <w:t>)*</w:t>
+        <w:t>map showing</w:t>
       </w:r>
       <w:proofErr w:type="gramEnd"/>
       <w:r>
@@ -1045,197 +2435,22 @@
           <w:b/>
           <w:bCs/>
         </w:rPr>
-        <w:t>*: Button - "Book an Appointment"</w:t>
-      </w:r>
-    </w:p>
-    <w:p>
-      <w:pPr>
-        <w:rPr>
-          <w:b/>
-          <w:bCs/>
-        </w:rPr>
-      </w:pPr>
-      <w:r>
-        <w:rPr>
-          <w:b/>
-          <w:bCs/>
-        </w:rPr>
-        <w:t xml:space="preserve">   - **Media**: Image of staff or diagnostic equipment, conveying professionalism.</w:t>
-      </w:r>
-    </w:p>
-    <w:p>
-      <w:pPr>
-        <w:rPr>
-          <w:b/>
-          <w:bCs/>
-        </w:rPr>
-      </w:pPr>
-    </w:p>
-    <w:p>
-      <w:pPr>
-        <w:rPr>
-          <w:b/>
-          <w:bCs/>
-        </w:rPr>
-      </w:pPr>
-      <w:r>
-        <w:rPr>
-          <w:b/>
-          <w:bCs/>
-        </w:rPr>
-        <w:t xml:space="preserve">2. **Our Mission and Vision**  </w:t>
-      </w:r>
-    </w:p>
-    <w:p>
-      <w:pPr>
-        <w:rPr>
-          <w:b/>
-          <w:bCs/>
-        </w:rPr>
-      </w:pPr>
-      <w:r>
-        <w:rPr>
-          <w:b/>
-          <w:bCs/>
-        </w:rPr>
-        <w:t xml:space="preserve">   - **Content**: </w:t>
-      </w:r>
-    </w:p>
-    <w:p>
-      <w:pPr>
-        <w:rPr>
-          <w:b/>
-          <w:bCs/>
-        </w:rPr>
-      </w:pPr>
-      <w:r>
-        <w:rPr>
-          <w:b/>
-          <w:bCs/>
-        </w:rPr>
-        <w:t xml:space="preserve">     - **Vision Statement**: "To be the reference point and preferred partner in diagnostics services."</w:t>
-      </w:r>
-    </w:p>
-    <w:p>
-      <w:pPr>
-        <w:rPr>
-          <w:b/>
-          <w:bCs/>
-        </w:rPr>
-      </w:pPr>
-      <w:r>
-        <w:rPr>
-          <w:b/>
-          <w:bCs/>
-        </w:rPr>
-        <w:t xml:space="preserve">     - **Mission Statement**: "Delivering excellent services through comprehensive, high-quality laboratory testing."</w:t>
-      </w:r>
-    </w:p>
-    <w:p>
-      <w:pPr>
-        <w:rPr>
-          <w:b/>
-          <w:bCs/>
-        </w:rPr>
-      </w:pPr>
-      <w:r>
-        <w:rPr>
-          <w:b/>
-          <w:bCs/>
-        </w:rPr>
-        <w:t xml:space="preserve">   - **CTA**: Link to "About Us" page.</w:t>
-      </w:r>
-    </w:p>
-    <w:p>
-      <w:pPr>
-        <w:rPr>
-          <w:b/>
-          <w:bCs/>
-        </w:rPr>
-      </w:pPr>
-    </w:p>
-    <w:p>
-      <w:pPr>
-        <w:rPr>
-          <w:b/>
-          <w:bCs/>
-        </w:rPr>
-      </w:pPr>
-      <w:r>
-        <w:rPr>
-          <w:b/>
-          <w:bCs/>
-        </w:rPr>
-        <w:t xml:space="preserve">3. **Why Trust Us**  </w:t>
-      </w:r>
-    </w:p>
-    <w:p>
-      <w:pPr>
-        <w:rPr>
-          <w:b/>
-          <w:bCs/>
-        </w:rPr>
-      </w:pPr>
-      <w:r>
-        <w:rPr>
-          <w:b/>
-          <w:bCs/>
-        </w:rPr>
-        <w:t xml:space="preserve">   - **Content**:</w:t>
-      </w:r>
-    </w:p>
-    <w:p>
-      <w:pPr>
-        <w:rPr>
-          <w:b/>
-          <w:bCs/>
-        </w:rPr>
-      </w:pPr>
-      <w:r>
-        <w:rPr>
-          <w:b/>
-          <w:bCs/>
-        </w:rPr>
-        <w:t xml:space="preserve">     - Highlight points on quality, expertise, technology, and tur</w:t>
-      </w:r>
-      <w:bookmarkStart w:id="0" w:name="_GoBack"/>
-      <w:bookmarkEnd w:id="0"/>
-      <w:r>
-        <w:rPr>
-          <w:b/>
-          <w:bCs/>
-        </w:rPr>
-        <w:t>naround time.</w:t>
-      </w:r>
-    </w:p>
-    <w:p>
-      <w:pPr>
-        <w:rPr>
-          <w:b/>
-          <w:bCs/>
-        </w:rPr>
-      </w:pPr>
-      <w:r>
-        <w:rPr>
-          <w:b/>
-          <w:bCs/>
-        </w:rPr>
-        <w:t xml:space="preserve">     - Bullet list format for easy reading.</w:t>
-      </w:r>
-    </w:p>
-    <w:p>
-      <w:pPr>
-        <w:rPr>
-          <w:b/>
-          <w:bCs/>
-        </w:rPr>
-      </w:pPr>
-      <w:r>
-        <w:rPr>
-          <w:b/>
-          <w:bCs/>
-        </w:rPr>
-        <w:t xml:space="preserve">   - **CTA**: Button - "Learn More </w:t>
+        <w:t xml:space="preserve"> location.</w:t>
+      </w:r>
+    </w:p>
+    <w:p>
+      <w:pPr>
+        <w:rPr>
+          <w:b/>
+          <w:bCs/>
+        </w:rPr>
+      </w:pPr>
+      <w:r>
+        <w:rPr>
+          <w:b/>
+          <w:bCs/>
+        </w:rPr>
+        <w:t xml:space="preserve">   - **CTA**: None</w:t>
       </w:r>
       <w:proofErr w:type="gramStart"/>
       <w:r>
@@ -1243,7 +2458,7 @@
           <w:b/>
           <w:bCs/>
         </w:rPr>
-        <w:t>About</w:t>
+        <w:t>;</w:t>
       </w:r>
       <w:proofErr w:type="gramEnd"/>
       <w:r>
@@ -1251,7 +2466,7 @@
           <w:b/>
           <w:bCs/>
         </w:rPr>
-        <w:t xml:space="preserve"> Us"</w:t>
+        <w:t xml:space="preserve"> purely informational.</w:t>
       </w:r>
     </w:p>
     <w:p>
@@ -1275,1293 +2490,6 @@
           <w:bCs/>
         </w:rPr>
         <w:lastRenderedPageBreak/>
-        <w:t xml:space="preserve">4. **Our Services**  </w:t>
-      </w:r>
-    </w:p>
-    <w:p>
-      <w:pPr>
-        <w:rPr>
-          <w:b/>
-          <w:bCs/>
-        </w:rPr>
-      </w:pPr>
-      <w:r>
-        <w:rPr>
-          <w:b/>
-          <w:bCs/>
-        </w:rPr>
-        <w:t xml:space="preserve">   - **Content**:</w:t>
-      </w:r>
-    </w:p>
-    <w:p>
-      <w:pPr>
-        <w:rPr>
-          <w:b/>
-          <w:bCs/>
-        </w:rPr>
-      </w:pPr>
-      <w:r>
-        <w:rPr>
-          <w:b/>
-          <w:bCs/>
-        </w:rPr>
-        <w:t xml:space="preserve">     - Brief description of core services (Laboratory, Ultrasound, </w:t>
-      </w:r>
-      <w:proofErr w:type="gramStart"/>
-      <w:r>
-        <w:rPr>
-          <w:b/>
-          <w:bCs/>
-        </w:rPr>
-        <w:t>Endoscopy</w:t>
-      </w:r>
-      <w:proofErr w:type="gramEnd"/>
-      <w:r>
-        <w:rPr>
-          <w:b/>
-          <w:bCs/>
-        </w:rPr>
-        <w:t>).</w:t>
-      </w:r>
-    </w:p>
-    <w:p>
-      <w:pPr>
-        <w:rPr>
-          <w:b/>
-          <w:bCs/>
-        </w:rPr>
-      </w:pPr>
-      <w:r>
-        <w:rPr>
-          <w:b/>
-          <w:bCs/>
-        </w:rPr>
-        <w:t xml:space="preserve">     - Key features like over 3200 routine and specialized tests.</w:t>
-      </w:r>
-    </w:p>
-    <w:p>
-      <w:pPr>
-        <w:rPr>
-          <w:b/>
-          <w:bCs/>
-        </w:rPr>
-      </w:pPr>
-      <w:r>
-        <w:rPr>
-          <w:b/>
-          <w:bCs/>
-        </w:rPr>
-        <w:t xml:space="preserve">   - **Media**: Small icons or images representing each service.</w:t>
-      </w:r>
-    </w:p>
-    <w:p>
-      <w:pPr>
-        <w:rPr>
-          <w:b/>
-          <w:bCs/>
-        </w:rPr>
-      </w:pPr>
-      <w:r>
-        <w:rPr>
-          <w:b/>
-          <w:bCs/>
-        </w:rPr>
-        <w:t xml:space="preserve">   - **CTA**: Button - "View All Services"</w:t>
-      </w:r>
-    </w:p>
-    <w:p>
-      <w:pPr>
-        <w:rPr>
-          <w:b/>
-          <w:bCs/>
-        </w:rPr>
-      </w:pPr>
-    </w:p>
-    <w:p>
-      <w:pPr>
-        <w:rPr>
-          <w:b/>
-          <w:bCs/>
-        </w:rPr>
-      </w:pPr>
-      <w:r>
-        <w:rPr>
-          <w:b/>
-          <w:bCs/>
-        </w:rPr>
-        <w:t xml:space="preserve">5. **Healthcare Screening Packages**  </w:t>
-      </w:r>
-    </w:p>
-    <w:p>
-      <w:pPr>
-        <w:rPr>
-          <w:b/>
-          <w:bCs/>
-        </w:rPr>
-      </w:pPr>
-      <w:r>
-        <w:rPr>
-          <w:b/>
-          <w:bCs/>
-        </w:rPr>
-        <w:t xml:space="preserve">   - **Content**:</w:t>
-      </w:r>
-    </w:p>
-    <w:p>
-      <w:pPr>
-        <w:rPr>
-          <w:b/>
-          <w:bCs/>
-        </w:rPr>
-      </w:pPr>
-      <w:r>
-        <w:rPr>
-          <w:b/>
-          <w:bCs/>
-        </w:rPr>
-        <w:t xml:space="preserve">     - Highlight importance of preventive healthcare and early disease detection.</w:t>
-      </w:r>
-    </w:p>
-    <w:p>
-      <w:pPr>
-        <w:rPr>
-          <w:b/>
-          <w:bCs/>
-        </w:rPr>
-      </w:pPr>
-      <w:r>
-        <w:rPr>
-          <w:b/>
-          <w:bCs/>
-        </w:rPr>
-        <w:t xml:space="preserve">     - List available screening packages.</w:t>
-      </w:r>
-    </w:p>
-    <w:p>
-      <w:pPr>
-        <w:rPr>
-          <w:b/>
-          <w:bCs/>
-        </w:rPr>
-      </w:pPr>
-      <w:r>
-        <w:rPr>
-          <w:b/>
-          <w:bCs/>
-        </w:rPr>
-        <w:t xml:space="preserve">   - **CTA**: Button - "Explore Packages"</w:t>
-      </w:r>
-    </w:p>
-    <w:p>
-      <w:pPr>
-        <w:rPr>
-          <w:b/>
-          <w:bCs/>
-        </w:rPr>
-      </w:pPr>
-    </w:p>
-    <w:p>
-      <w:pPr>
-        <w:rPr>
-          <w:b/>
-          <w:bCs/>
-        </w:rPr>
-      </w:pPr>
-      <w:r>
-        <w:rPr>
-          <w:b/>
-          <w:bCs/>
-        </w:rPr>
-        <w:t>---</w:t>
-      </w:r>
-    </w:p>
-    <w:p>
-      <w:pPr>
-        <w:rPr>
-          <w:b/>
-          <w:bCs/>
-        </w:rPr>
-      </w:pPr>
-    </w:p>
-    <w:p>
-      <w:pPr>
-        <w:rPr>
-          <w:b/>
-          <w:bCs/>
-        </w:rPr>
-      </w:pPr>
-      <w:r>
-        <w:rPr>
-          <w:b/>
-          <w:bCs/>
-        </w:rPr>
-        <w:t>### **About Page**</w:t>
-      </w:r>
-    </w:p>
-    <w:p>
-      <w:pPr>
-        <w:rPr>
-          <w:b/>
-          <w:bCs/>
-        </w:rPr>
-      </w:pPr>
-    </w:p>
-    <w:p>
-      <w:pPr>
-        <w:rPr>
-          <w:b/>
-          <w:bCs/>
-        </w:rPr>
-      </w:pPr>
-      <w:r>
-        <w:rPr>
-          <w:b/>
-          <w:bCs/>
-        </w:rPr>
-        <w:t xml:space="preserve">1. **About </w:t>
-      </w:r>
-      <w:proofErr w:type="spellStart"/>
-      <w:r>
-        <w:rPr>
-          <w:b/>
-          <w:bCs/>
-        </w:rPr>
-        <w:t>Donatex</w:t>
-      </w:r>
-      <w:proofErr w:type="spellEnd"/>
-      <w:r>
-        <w:rPr>
-          <w:b/>
-          <w:bCs/>
-        </w:rPr>
-        <w:t xml:space="preserve"> Diagnostics**  </w:t>
-      </w:r>
-    </w:p>
-    <w:p>
-      <w:pPr>
-        <w:rPr>
-          <w:b/>
-          <w:bCs/>
-        </w:rPr>
-      </w:pPr>
-      <w:r>
-        <w:rPr>
-          <w:b/>
-          <w:bCs/>
-        </w:rPr>
-        <w:t xml:space="preserve">   - **Content**:</w:t>
-      </w:r>
-    </w:p>
-    <w:p>
-      <w:pPr>
-        <w:rPr>
-          <w:b/>
-          <w:bCs/>
-        </w:rPr>
-      </w:pPr>
-      <w:r>
-        <w:rPr>
-          <w:b/>
-          <w:bCs/>
-        </w:rPr>
-        <w:t xml:space="preserve">     - Brief history and growth overview.</w:t>
-      </w:r>
-    </w:p>
-    <w:p>
-      <w:pPr>
-        <w:rPr>
-          <w:b/>
-          <w:bCs/>
-        </w:rPr>
-      </w:pPr>
-      <w:r>
-        <w:rPr>
-          <w:b/>
-          <w:bCs/>
-        </w:rPr>
-        <w:t xml:space="preserve">     - Statement on the company’s dedication to quality and service expansion since 2015.</w:t>
-      </w:r>
-    </w:p>
-    <w:p>
-      <w:pPr>
-        <w:rPr>
-          <w:b/>
-          <w:bCs/>
-        </w:rPr>
-      </w:pPr>
-      <w:r>
-        <w:rPr>
-          <w:b/>
-          <w:bCs/>
-        </w:rPr>
-        <w:t xml:space="preserve">   - **Media**: Image of facility or medical professionals.</w:t>
-      </w:r>
-    </w:p>
-    <w:p>
-      <w:pPr>
-        <w:rPr>
-          <w:b/>
-          <w:bCs/>
-        </w:rPr>
-      </w:pPr>
-    </w:p>
-    <w:p>
-      <w:pPr>
-        <w:rPr>
-          <w:b/>
-          <w:bCs/>
-        </w:rPr>
-      </w:pPr>
-      <w:r>
-        <w:rPr>
-          <w:b/>
-          <w:bCs/>
-        </w:rPr>
-        <w:t xml:space="preserve">2. **Our Vision and Mission**  </w:t>
-      </w:r>
-    </w:p>
-    <w:p>
-      <w:pPr>
-        <w:rPr>
-          <w:b/>
-          <w:bCs/>
-        </w:rPr>
-      </w:pPr>
-      <w:r>
-        <w:rPr>
-          <w:b/>
-          <w:bCs/>
-        </w:rPr>
-        <w:t xml:space="preserve">   - **Content**:</w:t>
-      </w:r>
-    </w:p>
-    <w:p>
-      <w:pPr>
-        <w:rPr>
-          <w:b/>
-          <w:bCs/>
-        </w:rPr>
-      </w:pPr>
-      <w:r>
-        <w:rPr>
-          <w:b/>
-          <w:bCs/>
-        </w:rPr>
-        <w:t xml:space="preserve">     - Expanded vision and mission, emphasizing values of quality and customer care.</w:t>
-      </w:r>
-    </w:p>
-    <w:p>
-      <w:pPr>
-        <w:rPr>
-          <w:b/>
-          <w:bCs/>
-        </w:rPr>
-      </w:pPr>
-    </w:p>
-    <w:p>
-      <w:pPr>
-        <w:rPr>
-          <w:b/>
-          <w:bCs/>
-        </w:rPr>
-      </w:pPr>
-      <w:r>
-        <w:rPr>
-          <w:b/>
-          <w:bCs/>
-        </w:rPr>
-        <w:t xml:space="preserve">3. **Why Choose </w:t>
-      </w:r>
-      <w:proofErr w:type="spellStart"/>
-      <w:r>
-        <w:rPr>
-          <w:b/>
-          <w:bCs/>
-        </w:rPr>
-        <w:t>Donatex</w:t>
-      </w:r>
-      <w:proofErr w:type="spellEnd"/>
-      <w:r>
-        <w:rPr>
-          <w:b/>
-          <w:bCs/>
-        </w:rPr>
-        <w:t xml:space="preserve"> Diagnostics**  </w:t>
-      </w:r>
-    </w:p>
-    <w:p>
-      <w:pPr>
-        <w:rPr>
-          <w:b/>
-          <w:bCs/>
-        </w:rPr>
-      </w:pPr>
-      <w:r>
-        <w:rPr>
-          <w:b/>
-          <w:bCs/>
-        </w:rPr>
-        <w:t xml:space="preserve">   - **Content**:</w:t>
-      </w:r>
-    </w:p>
-    <w:p>
-      <w:pPr>
-        <w:rPr>
-          <w:b/>
-          <w:bCs/>
-        </w:rPr>
-      </w:pPr>
-      <w:r>
-        <w:rPr>
-          <w:b/>
-          <w:bCs/>
-        </w:rPr>
-        <w:lastRenderedPageBreak/>
-        <w:t xml:space="preserve">     - Bullet points on professionalism, technology, skilled staff, and client satisfaction.</w:t>
-      </w:r>
-    </w:p>
-    <w:p>
-      <w:pPr>
-        <w:rPr>
-          <w:b/>
-          <w:bCs/>
-        </w:rPr>
-      </w:pPr>
-      <w:r>
-        <w:rPr>
-          <w:b/>
-          <w:bCs/>
-        </w:rPr>
-        <w:t xml:space="preserve">     - Highlight experience with 10,000+ samples and services.</w:t>
-      </w:r>
-    </w:p>
-    <w:p>
-      <w:pPr>
-        <w:rPr>
-          <w:b/>
-          <w:bCs/>
-        </w:rPr>
-      </w:pPr>
-      <w:r>
-        <w:rPr>
-          <w:b/>
-          <w:bCs/>
-        </w:rPr>
-        <w:t xml:space="preserve">   - **Media**: Icons for each point or a testimonial carousel.</w:t>
-      </w:r>
-    </w:p>
-    <w:p>
-      <w:pPr>
-        <w:rPr>
-          <w:b/>
-          <w:bCs/>
-        </w:rPr>
-      </w:pPr>
-    </w:p>
-    <w:p>
-      <w:pPr>
-        <w:rPr>
-          <w:b/>
-          <w:bCs/>
-        </w:rPr>
-      </w:pPr>
-      <w:r>
-        <w:rPr>
-          <w:b/>
-          <w:bCs/>
-        </w:rPr>
-        <w:t xml:space="preserve">4. **Our Pathology Departments**  </w:t>
-      </w:r>
-    </w:p>
-    <w:p>
-      <w:pPr>
-        <w:rPr>
-          <w:b/>
-          <w:bCs/>
-        </w:rPr>
-      </w:pPr>
-      <w:r>
-        <w:rPr>
-          <w:b/>
-          <w:bCs/>
-        </w:rPr>
-        <w:t xml:space="preserve">   - **Content**:</w:t>
-      </w:r>
-    </w:p>
-    <w:p>
-      <w:pPr>
-        <w:rPr>
-          <w:b/>
-          <w:bCs/>
-        </w:rPr>
-      </w:pPr>
-      <w:r>
-        <w:rPr>
-          <w:b/>
-          <w:bCs/>
-        </w:rPr>
-        <w:t xml:space="preserve">     - List of departments like Hematology, Serology, Endocrinology, etc.</w:t>
-      </w:r>
-    </w:p>
-    <w:p>
-      <w:pPr>
-        <w:rPr>
-          <w:b/>
-          <w:bCs/>
-        </w:rPr>
-      </w:pPr>
-      <w:r>
-        <w:rPr>
-          <w:b/>
-          <w:bCs/>
-        </w:rPr>
-        <w:t xml:space="preserve">   - **Media**: Simple list format with potential images for each department.</w:t>
-      </w:r>
-    </w:p>
-    <w:p>
-      <w:pPr>
-        <w:rPr>
-          <w:b/>
-          <w:bCs/>
-        </w:rPr>
-      </w:pPr>
-    </w:p>
-    <w:p>
-      <w:pPr>
-        <w:rPr>
-          <w:b/>
-          <w:bCs/>
-        </w:rPr>
-      </w:pPr>
-      <w:r>
-        <w:rPr>
-          <w:b/>
-          <w:bCs/>
-        </w:rPr>
-        <w:t>---</w:t>
-      </w:r>
-    </w:p>
-    <w:p>
-      <w:pPr>
-        <w:rPr>
-          <w:b/>
-          <w:bCs/>
-        </w:rPr>
-      </w:pPr>
-    </w:p>
-    <w:p>
-      <w:pPr>
-        <w:rPr>
-          <w:b/>
-          <w:bCs/>
-        </w:rPr>
-      </w:pPr>
-      <w:r>
-        <w:rPr>
-          <w:b/>
-          <w:bCs/>
-        </w:rPr>
-        <w:t>### **Services Page**</w:t>
-      </w:r>
-    </w:p>
-    <w:p>
-      <w:pPr>
-        <w:rPr>
-          <w:b/>
-          <w:bCs/>
-        </w:rPr>
-      </w:pPr>
-    </w:p>
-    <w:p>
-      <w:pPr>
-        <w:rPr>
-          <w:b/>
-          <w:bCs/>
-        </w:rPr>
-      </w:pPr>
-      <w:r>
-        <w:rPr>
-          <w:b/>
-          <w:bCs/>
-        </w:rPr>
-        <w:t xml:space="preserve">1. **Laboratory Services**  </w:t>
-      </w:r>
-    </w:p>
-    <w:p>
-      <w:pPr>
-        <w:rPr>
-          <w:b/>
-          <w:bCs/>
-        </w:rPr>
-      </w:pPr>
-      <w:r>
-        <w:rPr>
-          <w:b/>
-          <w:bCs/>
-        </w:rPr>
-        <w:t xml:space="preserve">   - **Content**:</w:t>
-      </w:r>
-    </w:p>
-    <w:p>
-      <w:pPr>
-        <w:rPr>
-          <w:b/>
-          <w:bCs/>
-        </w:rPr>
-      </w:pPr>
-      <w:r>
-        <w:rPr>
-          <w:b/>
-          <w:bCs/>
-        </w:rPr>
-        <w:t xml:space="preserve">     - Description of various lab tests, from routine to specialized tests.</w:t>
-      </w:r>
-    </w:p>
-    <w:p>
-      <w:pPr>
-        <w:rPr>
-          <w:b/>
-          <w:bCs/>
-        </w:rPr>
-      </w:pPr>
-      <w:r>
-        <w:rPr>
-          <w:b/>
-          <w:bCs/>
-        </w:rPr>
-        <w:t xml:space="preserve">     - Key areas like personal health assessment, DNA paternity testing, and cancer screening.</w:t>
-      </w:r>
-    </w:p>
-    <w:p>
-      <w:pPr>
-        <w:rPr>
-          <w:b/>
-          <w:bCs/>
-        </w:rPr>
-      </w:pPr>
-      <w:r>
-        <w:rPr>
-          <w:b/>
-          <w:bCs/>
-        </w:rPr>
-        <w:t xml:space="preserve">   - **CTA**: Button - "Book a Laboratory Test"</w:t>
-      </w:r>
-    </w:p>
-    <w:p>
-      <w:pPr>
-        <w:rPr>
-          <w:b/>
-          <w:bCs/>
-        </w:rPr>
-      </w:pPr>
-    </w:p>
-    <w:p>
-      <w:pPr>
-        <w:rPr>
-          <w:b/>
-          <w:bCs/>
-        </w:rPr>
-      </w:pPr>
-      <w:r>
-        <w:rPr>
-          <w:b/>
-          <w:bCs/>
-        </w:rPr>
-        <w:t xml:space="preserve">2. **Ultrasound Scans**  </w:t>
-      </w:r>
-    </w:p>
-    <w:p>
-      <w:pPr>
-        <w:rPr>
-          <w:b/>
-          <w:bCs/>
-        </w:rPr>
-      </w:pPr>
-      <w:r>
-        <w:rPr>
-          <w:b/>
-          <w:bCs/>
-        </w:rPr>
-        <w:t xml:space="preserve">   - **Content**:</w:t>
-      </w:r>
-    </w:p>
-    <w:p>
-      <w:pPr>
-        <w:rPr>
-          <w:b/>
-          <w:bCs/>
-        </w:rPr>
-      </w:pPr>
-      <w:r>
-        <w:rPr>
-          <w:b/>
-          <w:bCs/>
-        </w:rPr>
-        <w:t xml:space="preserve">     - Overview of ultrasound offerings, including 3D imaging for pregnancy and Doppler scans.</w:t>
-      </w:r>
-    </w:p>
-    <w:p>
-      <w:pPr>
-        <w:rPr>
-          <w:b/>
-          <w:bCs/>
-        </w:rPr>
-      </w:pPr>
-      <w:r>
-        <w:rPr>
-          <w:b/>
-          <w:bCs/>
-        </w:rPr>
-        <w:t xml:space="preserve">   - **Media**: Image of ultrasound procedure or equipment.</w:t>
-      </w:r>
-    </w:p>
-    <w:p>
-      <w:pPr>
-        <w:rPr>
-          <w:b/>
-          <w:bCs/>
-        </w:rPr>
-      </w:pPr>
-      <w:r>
-        <w:rPr>
-          <w:b/>
-          <w:bCs/>
-        </w:rPr>
-        <w:t xml:space="preserve">   - **CTA**: Button - "Schedule an Ultrasound Scan"</w:t>
-      </w:r>
-    </w:p>
-    <w:p>
-      <w:pPr>
-        <w:rPr>
-          <w:b/>
-          <w:bCs/>
-        </w:rPr>
-      </w:pPr>
-    </w:p>
-    <w:p>
-      <w:pPr>
-        <w:rPr>
-          <w:b/>
-          <w:bCs/>
-        </w:rPr>
-      </w:pPr>
-      <w:r>
-        <w:rPr>
-          <w:b/>
-          <w:bCs/>
-        </w:rPr>
-        <w:t xml:space="preserve">3. **Healthcare Screening Packages**  </w:t>
-      </w:r>
-    </w:p>
-    <w:p>
-      <w:pPr>
-        <w:rPr>
-          <w:b/>
-          <w:bCs/>
-        </w:rPr>
-      </w:pPr>
-      <w:r>
-        <w:rPr>
-          <w:b/>
-          <w:bCs/>
-        </w:rPr>
-        <w:t xml:space="preserve">   - **Content**:</w:t>
-      </w:r>
-    </w:p>
-    <w:p>
-      <w:pPr>
-        <w:rPr>
-          <w:b/>
-          <w:bCs/>
-        </w:rPr>
-      </w:pPr>
-      <w:r>
-        <w:rPr>
-          <w:b/>
-          <w:bCs/>
-        </w:rPr>
-        <w:t xml:space="preserve">     - Explanation of preventive health checks.</w:t>
-      </w:r>
-    </w:p>
-    <w:p>
-      <w:pPr>
-        <w:rPr>
-          <w:b/>
-          <w:bCs/>
-        </w:rPr>
-      </w:pPr>
-      <w:r>
-        <w:rPr>
-          <w:b/>
-          <w:bCs/>
-        </w:rPr>
-        <w:t xml:space="preserve">     - Examples of specific packages like domestic staff screening, pre-marital screening, etc.</w:t>
-      </w:r>
-    </w:p>
-    <w:p>
-      <w:pPr>
-        <w:rPr>
-          <w:b/>
-          <w:bCs/>
-        </w:rPr>
-      </w:pPr>
-      <w:r>
-        <w:rPr>
-          <w:b/>
-          <w:bCs/>
-        </w:rPr>
-        <w:lastRenderedPageBreak/>
-        <w:t xml:space="preserve">   - **CTA**: Button - "See All Packages"</w:t>
-      </w:r>
-    </w:p>
-    <w:p>
-      <w:pPr>
-        <w:rPr>
-          <w:b/>
-          <w:bCs/>
-        </w:rPr>
-      </w:pPr>
-    </w:p>
-    <w:p>
-      <w:pPr>
-        <w:rPr>
-          <w:b/>
-          <w:bCs/>
-        </w:rPr>
-      </w:pPr>
-      <w:r>
-        <w:rPr>
-          <w:b/>
-          <w:bCs/>
-        </w:rPr>
-        <w:t xml:space="preserve">4. **Infection and Cancer Profiling**  </w:t>
-      </w:r>
-    </w:p>
-    <w:p>
-      <w:pPr>
-        <w:rPr>
-          <w:b/>
-          <w:bCs/>
-        </w:rPr>
-      </w:pPr>
-      <w:r>
-        <w:rPr>
-          <w:b/>
-          <w:bCs/>
-        </w:rPr>
-        <w:t xml:space="preserve">   - **Content**:</w:t>
-      </w:r>
-    </w:p>
-    <w:p>
-      <w:pPr>
-        <w:rPr>
-          <w:b/>
-          <w:bCs/>
-        </w:rPr>
-      </w:pPr>
-      <w:r>
-        <w:rPr>
-          <w:b/>
-          <w:bCs/>
-        </w:rPr>
-        <w:t xml:space="preserve">     - Detailed descriptions of STDs, infection profiling, cancer screening, and cancer marker tests.</w:t>
-      </w:r>
-    </w:p>
-    <w:p>
-      <w:pPr>
-        <w:rPr>
-          <w:b/>
-          <w:bCs/>
-        </w:rPr>
-      </w:pPr>
-      <w:r>
-        <w:rPr>
-          <w:b/>
-          <w:bCs/>
-        </w:rPr>
-        <w:t xml:space="preserve">   - **Media**: Related icons or images.</w:t>
-      </w:r>
-    </w:p>
-    <w:p>
-      <w:pPr>
-        <w:rPr>
-          <w:b/>
-          <w:bCs/>
-        </w:rPr>
-      </w:pPr>
-      <w:r>
-        <w:rPr>
-          <w:b/>
-          <w:bCs/>
-        </w:rPr>
-        <w:t xml:space="preserve">   - **CTA**: Button - "Learn More on Profiling Services"</w:t>
-      </w:r>
-    </w:p>
-    <w:p>
-      <w:pPr>
-        <w:rPr>
-          <w:b/>
-          <w:bCs/>
-        </w:rPr>
-      </w:pPr>
-    </w:p>
-    <w:p>
-      <w:pPr>
-        <w:rPr>
-          <w:b/>
-          <w:bCs/>
-          <w:lang w:val="fr-CA"/>
-        </w:rPr>
-      </w:pPr>
-      <w:r>
-        <w:rPr>
-          <w:b/>
-          <w:bCs/>
-          <w:lang w:val="fr-CA"/>
-        </w:rPr>
-        <w:t>---</w:t>
-      </w:r>
-    </w:p>
-    <w:p>
-      <w:pPr>
-        <w:rPr>
-          <w:b/>
-          <w:bCs/>
-          <w:lang w:val="fr-CA"/>
-        </w:rPr>
-      </w:pPr>
-    </w:p>
-    <w:p>
-      <w:pPr>
-        <w:rPr>
-          <w:b/>
-          <w:bCs/>
-          <w:lang w:val="fr-CA"/>
-        </w:rPr>
-      </w:pPr>
-      <w:r>
-        <w:rPr>
-          <w:b/>
-          <w:bCs/>
-          <w:lang w:val="fr-CA"/>
-        </w:rPr>
-        <w:t>### **Contact Page**</w:t>
-      </w:r>
-    </w:p>
-    <w:p>
-      <w:pPr>
-        <w:rPr>
-          <w:b/>
-          <w:bCs/>
-          <w:lang w:val="fr-CA"/>
-        </w:rPr>
-      </w:pPr>
-    </w:p>
-    <w:p>
-      <w:pPr>
-        <w:rPr>
-          <w:b/>
-          <w:bCs/>
-          <w:lang w:val="fr-CA"/>
-        </w:rPr>
-      </w:pPr>
-      <w:r>
-        <w:rPr>
-          <w:b/>
-          <w:bCs/>
-          <w:lang w:val="fr-CA"/>
-        </w:rPr>
-        <w:t xml:space="preserve">1. **Contact Information**  </w:t>
-      </w:r>
-    </w:p>
-    <w:p>
-      <w:pPr>
-        <w:rPr>
-          <w:b/>
-          <w:bCs/>
-          <w:lang w:val="fr-CA"/>
-        </w:rPr>
-      </w:pPr>
-      <w:r>
-        <w:rPr>
-          <w:b/>
-          <w:bCs/>
-          <w:lang w:val="fr-CA"/>
-        </w:rPr>
-        <w:t xml:space="preserve">   - **Content**:</w:t>
-      </w:r>
-    </w:p>
-    <w:p>
-      <w:pPr>
-        <w:rPr>
-          <w:b/>
-          <w:bCs/>
-        </w:rPr>
-      </w:pPr>
-      <w:r>
-        <w:rPr>
-          <w:b/>
-          <w:bCs/>
-          <w:lang w:val="fr-CA"/>
-        </w:rPr>
-        <w:t xml:space="preserve">     </w:t>
-      </w:r>
-      <w:r>
-        <w:rPr>
-          <w:b/>
-          <w:bCs/>
-        </w:rPr>
-        <w:t>- Address: [Physical Address]</w:t>
-      </w:r>
-    </w:p>
-    <w:p>
-      <w:pPr>
-        <w:rPr>
-          <w:b/>
-          <w:bCs/>
-        </w:rPr>
-      </w:pPr>
-      <w:r>
-        <w:rPr>
-          <w:b/>
-          <w:bCs/>
-        </w:rPr>
-        <w:t xml:space="preserve">     - Phone Number: [Contact Phone]</w:t>
-      </w:r>
-    </w:p>
-    <w:p>
-      <w:pPr>
-        <w:rPr>
-          <w:b/>
-          <w:bCs/>
-        </w:rPr>
-      </w:pPr>
-      <w:r>
-        <w:rPr>
-          <w:b/>
-          <w:bCs/>
-        </w:rPr>
-        <w:t xml:space="preserve">     - Email: info@donatexdiagnostics.com.ng</w:t>
-      </w:r>
-    </w:p>
-    <w:p>
-      <w:pPr>
-        <w:rPr>
-          <w:b/>
-          <w:bCs/>
-        </w:rPr>
-      </w:pPr>
-      <w:r>
-        <w:rPr>
-          <w:b/>
-          <w:bCs/>
-        </w:rPr>
-        <w:t xml:space="preserve">     - Operating Hours: Monday - Friday, 8 am - 5 pm</w:t>
-      </w:r>
-    </w:p>
-    <w:p>
-      <w:pPr>
-        <w:rPr>
-          <w:b/>
-          <w:bCs/>
-        </w:rPr>
-      </w:pPr>
-      <w:r>
-        <w:rPr>
-          <w:b/>
-          <w:bCs/>
-        </w:rPr>
-        <w:t xml:space="preserve">   - **CTA**: Button - "Get Directions"</w:t>
-      </w:r>
-    </w:p>
-    <w:p>
-      <w:pPr>
-        <w:rPr>
-          <w:b/>
-          <w:bCs/>
-        </w:rPr>
-      </w:pPr>
-    </w:p>
-    <w:p>
-      <w:pPr>
-        <w:rPr>
-          <w:b/>
-          <w:bCs/>
-        </w:rPr>
-      </w:pPr>
-      <w:r>
-        <w:rPr>
-          <w:b/>
-          <w:bCs/>
-        </w:rPr>
-        <w:t xml:space="preserve">2. **Contact Form**  </w:t>
-      </w:r>
-    </w:p>
-    <w:p>
-      <w:pPr>
-        <w:rPr>
-          <w:b/>
-          <w:bCs/>
-        </w:rPr>
-      </w:pPr>
-      <w:r>
-        <w:rPr>
-          <w:b/>
-          <w:bCs/>
-        </w:rPr>
-        <w:t xml:space="preserve">   - **Fields**:</w:t>
-      </w:r>
-    </w:p>
-    <w:p>
-      <w:pPr>
-        <w:rPr>
-          <w:b/>
-          <w:bCs/>
-        </w:rPr>
-      </w:pPr>
-      <w:r>
-        <w:rPr>
-          <w:b/>
-          <w:bCs/>
-        </w:rPr>
-        <w:t xml:space="preserve">     - Name, Email, Phone, Message.</w:t>
-      </w:r>
-    </w:p>
-    <w:p>
-      <w:pPr>
-        <w:rPr>
-          <w:b/>
-          <w:bCs/>
-        </w:rPr>
-      </w:pPr>
-      <w:r>
-        <w:rPr>
-          <w:b/>
-          <w:bCs/>
-        </w:rPr>
-        <w:t xml:space="preserve">     - Submit button.</w:t>
-      </w:r>
-    </w:p>
-    <w:p>
-      <w:pPr>
-        <w:rPr>
-          <w:b/>
-          <w:bCs/>
-        </w:rPr>
-      </w:pPr>
-      <w:r>
-        <w:rPr>
-          <w:b/>
-          <w:bCs/>
-        </w:rPr>
-        <w:t xml:space="preserve">   - **CTA**: Button - "Send Message"</w:t>
-      </w:r>
-    </w:p>
-    <w:p>
-      <w:pPr>
-        <w:rPr>
-          <w:b/>
-          <w:bCs/>
-        </w:rPr>
-      </w:pPr>
-    </w:p>
-    <w:p>
-      <w:pPr>
-        <w:rPr>
-          <w:b/>
-          <w:bCs/>
-        </w:rPr>
-      </w:pPr>
-      <w:r>
-        <w:rPr>
-          <w:b/>
-          <w:bCs/>
-        </w:rPr>
-        <w:t xml:space="preserve">3. **Location Map**  </w:t>
-      </w:r>
-    </w:p>
-    <w:p>
-      <w:pPr>
-        <w:rPr>
-          <w:b/>
-          <w:bCs/>
-        </w:rPr>
-      </w:pPr>
-      <w:r>
-        <w:rPr>
-          <w:b/>
-          <w:bCs/>
-        </w:rPr>
-        <w:t xml:space="preserve">   - **Content**: Embedded </w:t>
-      </w:r>
-      <w:proofErr w:type="gramStart"/>
-      <w:r>
-        <w:rPr>
-          <w:b/>
-          <w:bCs/>
-        </w:rPr>
-        <w:t>map showing</w:t>
-      </w:r>
-      <w:proofErr w:type="gramEnd"/>
-      <w:r>
-        <w:rPr>
-          <w:b/>
-          <w:bCs/>
-        </w:rPr>
-        <w:t xml:space="preserve"> location.</w:t>
-      </w:r>
-    </w:p>
-    <w:p>
-      <w:pPr>
-        <w:rPr>
-          <w:b/>
-          <w:bCs/>
-        </w:rPr>
-      </w:pPr>
-      <w:r>
-        <w:rPr>
-          <w:b/>
-          <w:bCs/>
-        </w:rPr>
-        <w:t xml:space="preserve">   - **CTA**: None</w:t>
-      </w:r>
-      <w:proofErr w:type="gramStart"/>
-      <w:r>
-        <w:rPr>
-          <w:b/>
-          <w:bCs/>
-        </w:rPr>
-        <w:t>;</w:t>
-      </w:r>
-      <w:proofErr w:type="gramEnd"/>
-      <w:r>
-        <w:rPr>
-          <w:b/>
-          <w:bCs/>
-        </w:rPr>
-        <w:t xml:space="preserve"> purely informational.</w:t>
-      </w:r>
-    </w:p>
-    <w:p>
-      <w:pPr>
-        <w:rPr>
-          <w:b/>
-          <w:bCs/>
-        </w:rPr>
-      </w:pPr>
-    </w:p>
-    <w:p>
-      <w:pPr>
-        <w:rPr>
-          <w:b/>
-          <w:bCs/>
-        </w:rPr>
-      </w:pPr>
-      <w:r>
-        <w:rPr>
-          <w:b/>
-          <w:bCs/>
-        </w:rPr>
         <w:t>---</w:t>
       </w:r>
     </w:p>
@@ -2786,6 +2714,56 @@
     </w:sectPr>
   </w:body>
 </w:document>
+</file>
+
+<file path=word/endnotes.xml><?xml version="1.0" encoding="utf-8"?>
+<w:endnotes xmlns:wpc="http://schemas.microsoft.com/office/word/2010/wordprocessingCanvas" xmlns:cx="http://schemas.microsoft.com/office/drawing/2014/chartex" xmlns:cx1="http://schemas.microsoft.com/office/drawing/2015/9/8/chartex" xmlns:mc="http://schemas.openxmlformats.org/markup-compatibility/2006" xmlns:o="urn:schemas-microsoft-com:office:office" xmlns:r="http://schemas.openxmlformats.org/officeDocument/2006/relationships" xmlns:m="http://schemas.openxmlformats.org/officeDocument/2006/math" xmlns:v="urn:schemas-microsoft-com:vml" xmlns:wp14="http://schemas.microsoft.com/office/word/2010/wordprocessingDrawing" xmlns:wp="http://schemas.openxmlformats.org/drawingml/2006/wordprocessingDrawing" xmlns:w10="urn:schemas-microsoft-com:office:word" xmlns:w="http://schemas.openxmlformats.org/wordprocessingml/2006/main" xmlns:w14="http://schemas.microsoft.com/office/word/2010/wordml" xmlns:w15="http://schemas.microsoft.com/office/word/2012/wordml" xmlns:w16se="http://schemas.microsoft.com/office/word/2015/wordml/symex" xmlns:wpg="http://schemas.microsoft.com/office/word/2010/wordprocessingGroup" xmlns:wpi="http://schemas.microsoft.com/office/word/2010/wordprocessingInk" xmlns:wne="http://schemas.microsoft.com/office/word/2006/wordml" xmlns:wps="http://schemas.microsoft.com/office/word/2010/wordprocessingShape" mc:Ignorable="w14 w15 w16se wp14">
+  <w:endnote w:type="separator" w:id="-1">
+    <w:p>
+      <w:pPr>
+        <w:spacing w:after="0" w:line="240" w:lineRule="auto"/>
+      </w:pPr>
+      <w:r>
+        <w:separator/>
+      </w:r>
+    </w:p>
+  </w:endnote>
+  <w:endnote w:type="continuationSeparator" w:id="0">
+    <w:p>
+      <w:pPr>
+        <w:spacing w:after="0" w:line="240" w:lineRule="auto"/>
+      </w:pPr>
+      <w:r>
+        <w:continuationSeparator/>
+      </w:r>
+    </w:p>
+  </w:endnote>
+</w:endnotes>
+</file>
+
+<file path=word/footnotes.xml><?xml version="1.0" encoding="utf-8"?>
+<w:footnotes xmlns:wpc="http://schemas.microsoft.com/office/word/2010/wordprocessingCanvas" xmlns:cx="http://schemas.microsoft.com/office/drawing/2014/chartex" xmlns:cx1="http://schemas.microsoft.com/office/drawing/2015/9/8/chartex" xmlns:mc="http://schemas.openxmlformats.org/markup-compatibility/2006" xmlns:o="urn:schemas-microsoft-com:office:office" xmlns:r="http://schemas.openxmlformats.org/officeDocument/2006/relationships" xmlns:m="http://schemas.openxmlformats.org/officeDocument/2006/math" xmlns:v="urn:schemas-microsoft-com:vml" xmlns:wp14="http://schemas.microsoft.com/office/word/2010/wordprocessingDrawing" xmlns:wp="http://schemas.openxmlformats.org/drawingml/2006/wordprocessingDrawing" xmlns:w10="urn:schemas-microsoft-com:office:word" xmlns:w="http://schemas.openxmlformats.org/wordprocessingml/2006/main" xmlns:w14="http://schemas.microsoft.com/office/word/2010/wordml" xmlns:w15="http://schemas.microsoft.com/office/word/2012/wordml" xmlns:w16se="http://schemas.microsoft.com/office/word/2015/wordml/symex" xmlns:wpg="http://schemas.microsoft.com/office/word/2010/wordprocessingGroup" xmlns:wpi="http://schemas.microsoft.com/office/word/2010/wordprocessingInk" xmlns:wne="http://schemas.microsoft.com/office/word/2006/wordml" xmlns:wps="http://schemas.microsoft.com/office/word/2010/wordprocessingShape" mc:Ignorable="w14 w15 w16se wp14">
+  <w:footnote w:type="separator" w:id="-1">
+    <w:p>
+      <w:pPr>
+        <w:spacing w:after="0" w:line="240" w:lineRule="auto"/>
+      </w:pPr>
+      <w:r>
+        <w:separator/>
+      </w:r>
+    </w:p>
+  </w:footnote>
+  <w:footnote w:type="continuationSeparator" w:id="0">
+    <w:p>
+      <w:pPr>
+        <w:spacing w:after="0" w:line="240" w:lineRule="auto"/>
+      </w:pPr>
+      <w:r>
+        <w:continuationSeparator/>
+      </w:r>
+    </w:p>
+  </w:footnote>
+</w:footnotes>
 </file>
 
 <file path=word/numbering.xml><?xml version="1.0" encoding="utf-8"?>
@@ -3695,6 +3673,50 @@
       <w:shd w:val="clear" w:color="auto" w:fill="E1DFDD"/>
     </w:rPr>
   </w:style>
+  <w:style w:type="paragraph" w:styleId="Header">
+    <w:name w:val="header"/>
+    <w:basedOn w:val="Normal"/>
+    <w:link w:val="HeaderChar"/>
+    <w:uiPriority w:val="99"/>
+    <w:unhideWhenUsed/>
+    <w:rsid w:val="00930942"/>
+    <w:pPr>
+      <w:tabs>
+        <w:tab w:val="center" w:pos="4680"/>
+        <w:tab w:val="right" w:pos="9360"/>
+      </w:tabs>
+      <w:spacing w:after="0" w:line="240" w:lineRule="auto"/>
+    </w:pPr>
+  </w:style>
+  <w:style w:type="character" w:customStyle="1" w:styleId="HeaderChar">
+    <w:name w:val="Header Char"/>
+    <w:basedOn w:val="DefaultParagraphFont"/>
+    <w:link w:val="Header"/>
+    <w:uiPriority w:val="99"/>
+    <w:rsid w:val="00930942"/>
+  </w:style>
+  <w:style w:type="paragraph" w:styleId="Footer">
+    <w:name w:val="footer"/>
+    <w:basedOn w:val="Normal"/>
+    <w:link w:val="FooterChar"/>
+    <w:uiPriority w:val="99"/>
+    <w:unhideWhenUsed/>
+    <w:rsid w:val="00930942"/>
+    <w:pPr>
+      <w:tabs>
+        <w:tab w:val="center" w:pos="4680"/>
+        <w:tab w:val="right" w:pos="9360"/>
+      </w:tabs>
+      <w:spacing w:after="0" w:line="240" w:lineRule="auto"/>
+    </w:pPr>
+  </w:style>
+  <w:style w:type="character" w:customStyle="1" w:styleId="FooterChar">
+    <w:name w:val="Footer Char"/>
+    <w:basedOn w:val="DefaultParagraphFont"/>
+    <w:link w:val="Footer"/>
+    <w:uiPriority w:val="99"/>
+    <w:rsid w:val="00930942"/>
+  </w:style>
 </w:styles>
 </file>
 

</xml_diff>